<commit_message>
Responsive - cookie done + started Search functionality
</commit_message>
<xml_diff>
--- a/Responsive Web Development/Responsive Web Development.docx
+++ b/Responsive Web Development/Responsive Web Development.docx
@@ -2795,7 +2795,11 @@
           <w:tcPr>
             <w:tcW w:w="2251" w:type="dxa"/>
           </w:tcPr>
-          <w:p/>
+          <w:p>
+            <w:r>
+              <w:t>30/05/2022</w:t>
+            </w:r>
+          </w:p>
         </w:tc>
       </w:tr>
       <w:tr>
@@ -3227,7 +3231,7 @@
           </w:tcPr>
           <w:p>
             <w:r>
-              <w:t>Search</w:t>
+              <w:t>30/05/2022</w:t>
             </w:r>
           </w:p>
         </w:tc>
@@ -14552,21 +14556,6 @@
 </file>
 
 <file path=customXml/item1.xml><?xml version="1.0" encoding="utf-8"?>
-<?mso-contentType ?>
-<FormTemplates xmlns="http://schemas.microsoft.com/sharepoint/v3/contenttype/forms">
-  <Display>DocumentLibraryForm</Display>
-  <Edit>DocumentLibraryForm</Edit>
-  <New>DocumentLibraryForm</New>
-</FormTemplates>
-</file>
-
-<file path=customXml/item2.xml><?xml version="1.0" encoding="utf-8"?>
-<p:properties xmlns:p="http://schemas.microsoft.com/office/2006/metadata/properties" xmlns:xsi="http://www.w3.org/2001/XMLSchema-instance" xmlns:pc="http://schemas.microsoft.com/office/infopath/2007/PartnerControls">
-  <documentManagement/>
-</p:properties>
-</file>
-
-<file path=customXml/item3.xml><?xml version="1.0" encoding="utf-8"?>
 <ct:contentTypeSchema xmlns:ct="http://schemas.microsoft.com/office/2006/metadata/contentType" xmlns:ma="http://schemas.microsoft.com/office/2006/metadata/properties/metaAttributes" ct:_="" ma:_="" ma:contentTypeName="Document" ma:contentTypeID="0x010100968FA17AD6DF8744B1DFCE28529D8660" ma:contentTypeVersion="9" ma:contentTypeDescription="Create a new document." ma:contentTypeScope="" ma:versionID="37075ff1721f412e742695cc948a9d48">
   <xsd:schema xmlns:xsd="http://www.w3.org/2001/XMLSchema" xmlns:xs="http://www.w3.org/2001/XMLSchema" xmlns:p="http://schemas.microsoft.com/office/2006/metadata/properties" xmlns:ns2="a29111ee-93d9-4a56-a3fe-36031cdcac17" targetNamespace="http://schemas.microsoft.com/office/2006/metadata/properties" ma:root="true" ma:fieldsID="48bbfa0dc0a0c6863d2ed959593593cc" ns2:_="">
     <xsd:import namespace="a29111ee-93d9-4a56-a3fe-36031cdcac17"/>
@@ -14744,24 +14733,22 @@
 </ct:contentTypeSchema>
 </file>
 
-<file path=customXml/itemProps1.xml><?xml version="1.0" encoding="utf-8"?>
-<ds:datastoreItem xmlns:ds="http://schemas.openxmlformats.org/officeDocument/2006/customXml" ds:itemID="{3D3DE36E-93FB-4CD8-8670-EEC0DD1D7395}">
-  <ds:schemaRefs>
-    <ds:schemaRef ds:uri="http://schemas.microsoft.com/sharepoint/v3/contenttype/forms"/>
-  </ds:schemaRefs>
-</ds:datastoreItem>
+<file path=customXml/item2.xml><?xml version="1.0" encoding="utf-8"?>
+<p:properties xmlns:p="http://schemas.microsoft.com/office/2006/metadata/properties" xmlns:xsi="http://www.w3.org/2001/XMLSchema-instance" xmlns:pc="http://schemas.microsoft.com/office/infopath/2007/PartnerControls">
+  <documentManagement/>
+</p:properties>
 </file>
 
-<file path=customXml/itemProps2.xml><?xml version="1.0" encoding="utf-8"?>
-<ds:datastoreItem xmlns:ds="http://schemas.openxmlformats.org/officeDocument/2006/customXml" ds:itemID="{6A30C3E3-47DA-4CF5-94DE-78A090F345D0}">
-  <ds:schemaRefs>
-    <ds:schemaRef ds:uri="http://schemas.microsoft.com/office/2006/metadata/properties"/>
-    <ds:schemaRef ds:uri="http://schemas.microsoft.com/office/infopath/2007/PartnerControls"/>
-  </ds:schemaRefs>
-</ds:datastoreItem>
+<file path=customXml/item3.xml><?xml version="1.0" encoding="utf-8"?>
+<?mso-contentType ?>
+<FormTemplates xmlns="http://schemas.microsoft.com/sharepoint/v3/contenttype/forms">
+  <Display>DocumentLibraryForm</Display>
+  <Edit>DocumentLibraryForm</Edit>
+  <New>DocumentLibraryForm</New>
+</FormTemplates>
 </file>
 
-<file path=customXml/itemProps3.xml><?xml version="1.0" encoding="utf-8"?>
+<file path=customXml/itemProps1.xml><?xml version="1.0" encoding="utf-8"?>
 <ds:datastoreItem xmlns:ds="http://schemas.openxmlformats.org/officeDocument/2006/customXml" ds:itemID="{945ED046-F18C-4F4E-885A-96988E81DA12}">
   <ds:schemaRefs>
     <ds:schemaRef ds:uri="http://schemas.microsoft.com/office/2006/metadata/contentType"/>
@@ -14777,4 +14764,21 @@
     <ds:schemaRef ds:uri="http://schemas.microsoft.com/internal/obd"/>
   </ds:schemaRefs>
 </ds:datastoreItem>
+</file>
+
+<file path=customXml/itemProps2.xml><?xml version="1.0" encoding="utf-8"?>
+<ds:datastoreItem xmlns:ds="http://schemas.openxmlformats.org/officeDocument/2006/customXml" ds:itemID="{6A30C3E3-47DA-4CF5-94DE-78A090F345D0}">
+  <ds:schemaRefs>
+    <ds:schemaRef ds:uri="http://schemas.microsoft.com/office/2006/metadata/properties"/>
+    <ds:schemaRef ds:uri="http://schemas.microsoft.com/office/infopath/2007/PartnerControls"/>
+  </ds:schemaRefs>
+</ds:datastoreItem>
+</file>
+
+<file path=customXml/itemProps3.xml><?xml version="1.0" encoding="utf-8"?>
+<ds:datastoreItem xmlns:ds="http://schemas.openxmlformats.org/officeDocument/2006/customXml" ds:itemID="{3D3DE36E-93FB-4CD8-8670-EEC0DD1D7395}">
+  <ds:schemaRefs>
+    <ds:schemaRef ds:uri="http://schemas.microsoft.com/sharepoint/v3/contenttype/forms"/>
+  </ds:schemaRefs>
+</ds:datastoreItem>
 </file>
</xml_diff>

<commit_message>
Responsive working on search
</commit_message>
<xml_diff>
--- a/Responsive Web Development/Responsive Web Development.docx
+++ b/Responsive Web Development/Responsive Web Development.docx
@@ -1,6 +1,6 @@
 
 <file path=word/document.xml><?xml version="1.0" encoding="utf-8"?>
-<w:document xmlns:wpc="http://schemas.microsoft.com/office/word/2010/wordprocessingCanvas" xmlns:cx="http://schemas.microsoft.com/office/drawing/2014/chartex" xmlns:cx1="http://schemas.microsoft.com/office/drawing/2015/9/8/chartex" xmlns:cx2="http://schemas.microsoft.com/office/drawing/2015/10/21/chartex" xmlns:cx3="http://schemas.microsoft.com/office/drawing/2016/5/9/chartex" xmlns:cx4="http://schemas.microsoft.com/office/drawing/2016/5/10/chartex" xmlns:cx5="http://schemas.microsoft.com/office/drawing/2016/5/11/chartex" xmlns:cx6="http://schemas.microsoft.com/office/drawing/2016/5/12/chartex" xmlns:cx7="http://schemas.microsoft.com/office/drawing/2016/5/13/chartex" xmlns:cx8="http://schemas.microsoft.com/office/drawing/2016/5/14/chartex" xmlns:mc="http://schemas.openxmlformats.org/markup-compatibility/2006" xmlns:aink="http://schemas.microsoft.com/office/drawing/2016/ink" xmlns:am3d="http://schemas.microsoft.com/office/drawing/2017/model3d" xmlns:o="urn:schemas-microsoft-com:office:office" xmlns:oel="http://schemas.microsoft.com/office/2019/extlst" xmlns:r="http://schemas.openxmlformats.org/officeDocument/2006/relationships" xmlns:m="http://schemas.openxmlformats.org/officeDocument/2006/math" xmlns:v="urn:schemas-microsoft-com:vml" xmlns:wp14="http://schemas.microsoft.com/office/word/2010/wordprocessingDrawing" xmlns:wp="http://schemas.openxmlformats.org/drawingml/2006/wordprocessingDrawing" xmlns:w10="urn:schemas-microsoft-com:office:word" xmlns:w="http://schemas.openxmlformats.org/wordprocessingml/2006/main" xmlns:w14="http://schemas.microsoft.com/office/word/2010/wordml" xmlns:w15="http://schemas.microsoft.com/office/word/2012/wordml" xmlns:w16cex="http://schemas.microsoft.com/office/word/2018/wordml/cex" xmlns:w16cid="http://schemas.microsoft.com/office/word/2016/wordml/cid" xmlns:w16="http://schemas.microsoft.com/office/word/2018/wordml" xmlns:w16sdtdh="http://schemas.microsoft.com/office/word/2020/wordml/sdtdatahash" xmlns:w16se="http://schemas.microsoft.com/office/word/2015/wordml/symex" xmlns:wpg="http://schemas.microsoft.com/office/word/2010/wordprocessingGroup" xmlns:wpi="http://schemas.microsoft.com/office/word/2010/wordprocessingInk" xmlns:wne="http://schemas.microsoft.com/office/word/2006/wordml" xmlns:wps="http://schemas.microsoft.com/office/word/2010/wordprocessingShape" mc:Ignorable="w14 w15 w16se w16cid w16 w16cex w16sdtdh wp14">
+<w:document xmlns:wpc="http://schemas.microsoft.com/office/word/2010/wordprocessingCanvas" xmlns:cx="http://schemas.microsoft.com/office/drawing/2014/chartex" xmlns:cx1="http://schemas.microsoft.com/office/drawing/2015/9/8/chartex" xmlns:cx2="http://schemas.microsoft.com/office/drawing/2015/10/21/chartex" xmlns:cx3="http://schemas.microsoft.com/office/drawing/2016/5/9/chartex" xmlns:cx4="http://schemas.microsoft.com/office/drawing/2016/5/10/chartex" xmlns:cx5="http://schemas.microsoft.com/office/drawing/2016/5/11/chartex" xmlns:cx6="http://schemas.microsoft.com/office/drawing/2016/5/12/chartex" xmlns:cx7="http://schemas.microsoft.com/office/drawing/2016/5/13/chartex" xmlns:cx8="http://schemas.microsoft.com/office/drawing/2016/5/14/chartex" xmlns:mc="http://schemas.openxmlformats.org/markup-compatibility/2006" xmlns:aink="http://schemas.microsoft.com/office/drawing/2016/ink" xmlns:am3d="http://schemas.microsoft.com/office/drawing/2017/model3d" xmlns:o="urn:schemas-microsoft-com:office:office" xmlns:r="http://schemas.openxmlformats.org/officeDocument/2006/relationships" xmlns:m="http://schemas.openxmlformats.org/officeDocument/2006/math" xmlns:v="urn:schemas-microsoft-com:vml" xmlns:wp14="http://schemas.microsoft.com/office/word/2010/wordprocessingDrawing" xmlns:wp="http://schemas.openxmlformats.org/drawingml/2006/wordprocessingDrawing" xmlns:w10="urn:schemas-microsoft-com:office:word" xmlns:w="http://schemas.openxmlformats.org/wordprocessingml/2006/main" xmlns:w14="http://schemas.microsoft.com/office/word/2010/wordml" xmlns:w15="http://schemas.microsoft.com/office/word/2012/wordml" xmlns:w16cex="http://schemas.microsoft.com/office/word/2018/wordml/cex" xmlns:w16cid="http://schemas.microsoft.com/office/word/2016/wordml/cid" xmlns:w16="http://schemas.microsoft.com/office/word/2018/wordml" xmlns:w16sdtdh="http://schemas.microsoft.com/office/word/2020/wordml/sdtdatahash" xmlns:w16se="http://schemas.microsoft.com/office/word/2015/wordml/symex" xmlns:wpg="http://schemas.microsoft.com/office/word/2010/wordprocessingGroup" xmlns:wpi="http://schemas.microsoft.com/office/word/2010/wordprocessingInk" xmlns:wne="http://schemas.microsoft.com/office/word/2006/wordml" xmlns:wps="http://schemas.microsoft.com/office/word/2010/wordprocessingShape" mc:Ignorable="w14 w15 w16se w16cid w16 w16cex w16sdtdh wp14">
   <w:body>
     <w:p>
       <w:pPr>
@@ -10531,7 +10531,7 @@
                 <w:sz w:val="20"/>
                 <w:szCs w:val="20"/>
               </w:rPr>
-              <w:t>Default</w:t>
+              <w:t>(5,2)</w:t>
             </w:r>
           </w:p>
         </w:tc>
@@ -12096,7 +12096,7 @@
 </file>
 
 <file path=word/endnotes.xml><?xml version="1.0" encoding="utf-8"?>
-<w:endnotes xmlns:wpc="http://schemas.microsoft.com/office/word/2010/wordprocessingCanvas" xmlns:cx="http://schemas.microsoft.com/office/drawing/2014/chartex" xmlns:cx1="http://schemas.microsoft.com/office/drawing/2015/9/8/chartex" xmlns:cx2="http://schemas.microsoft.com/office/drawing/2015/10/21/chartex" xmlns:cx3="http://schemas.microsoft.com/office/drawing/2016/5/9/chartex" xmlns:cx4="http://schemas.microsoft.com/office/drawing/2016/5/10/chartex" xmlns:cx5="http://schemas.microsoft.com/office/drawing/2016/5/11/chartex" xmlns:cx6="http://schemas.microsoft.com/office/drawing/2016/5/12/chartex" xmlns:cx7="http://schemas.microsoft.com/office/drawing/2016/5/13/chartex" xmlns:cx8="http://schemas.microsoft.com/office/drawing/2016/5/14/chartex" xmlns:mc="http://schemas.openxmlformats.org/markup-compatibility/2006" xmlns:aink="http://schemas.microsoft.com/office/drawing/2016/ink" xmlns:am3d="http://schemas.microsoft.com/office/drawing/2017/model3d" xmlns:o="urn:schemas-microsoft-com:office:office" xmlns:oel="http://schemas.microsoft.com/office/2019/extlst" xmlns:r="http://schemas.openxmlformats.org/officeDocument/2006/relationships" xmlns:m="http://schemas.openxmlformats.org/officeDocument/2006/math" xmlns:v="urn:schemas-microsoft-com:vml" xmlns:wp14="http://schemas.microsoft.com/office/word/2010/wordprocessingDrawing" xmlns:wp="http://schemas.openxmlformats.org/drawingml/2006/wordprocessingDrawing" xmlns:w10="urn:schemas-microsoft-com:office:word" xmlns:w="http://schemas.openxmlformats.org/wordprocessingml/2006/main" xmlns:w14="http://schemas.microsoft.com/office/word/2010/wordml" xmlns:w15="http://schemas.microsoft.com/office/word/2012/wordml" xmlns:w16cex="http://schemas.microsoft.com/office/word/2018/wordml/cex" xmlns:w16cid="http://schemas.microsoft.com/office/word/2016/wordml/cid" xmlns:w16="http://schemas.microsoft.com/office/word/2018/wordml" xmlns:w16sdtdh="http://schemas.microsoft.com/office/word/2020/wordml/sdtdatahash" xmlns:w16se="http://schemas.microsoft.com/office/word/2015/wordml/symex" xmlns:wpg="http://schemas.microsoft.com/office/word/2010/wordprocessingGroup" xmlns:wpi="http://schemas.microsoft.com/office/word/2010/wordprocessingInk" xmlns:wne="http://schemas.microsoft.com/office/word/2006/wordml" xmlns:wps="http://schemas.microsoft.com/office/word/2010/wordprocessingShape" mc:Ignorable="w14 w15 w16se w16cid w16 w16cex w16sdtdh wp14">
+<w:endnotes xmlns:wpc="http://schemas.microsoft.com/office/word/2010/wordprocessingCanvas" xmlns:cx="http://schemas.microsoft.com/office/drawing/2014/chartex" xmlns:cx1="http://schemas.microsoft.com/office/drawing/2015/9/8/chartex" xmlns:cx2="http://schemas.microsoft.com/office/drawing/2015/10/21/chartex" xmlns:cx3="http://schemas.microsoft.com/office/drawing/2016/5/9/chartex" xmlns:cx4="http://schemas.microsoft.com/office/drawing/2016/5/10/chartex" xmlns:cx5="http://schemas.microsoft.com/office/drawing/2016/5/11/chartex" xmlns:cx6="http://schemas.microsoft.com/office/drawing/2016/5/12/chartex" xmlns:cx7="http://schemas.microsoft.com/office/drawing/2016/5/13/chartex" xmlns:cx8="http://schemas.microsoft.com/office/drawing/2016/5/14/chartex" xmlns:mc="http://schemas.openxmlformats.org/markup-compatibility/2006" xmlns:aink="http://schemas.microsoft.com/office/drawing/2016/ink" xmlns:am3d="http://schemas.microsoft.com/office/drawing/2017/model3d" xmlns:o="urn:schemas-microsoft-com:office:office" xmlns:r="http://schemas.openxmlformats.org/officeDocument/2006/relationships" xmlns:m="http://schemas.openxmlformats.org/officeDocument/2006/math" xmlns:v="urn:schemas-microsoft-com:vml" xmlns:wp14="http://schemas.microsoft.com/office/word/2010/wordprocessingDrawing" xmlns:wp="http://schemas.openxmlformats.org/drawingml/2006/wordprocessingDrawing" xmlns:w10="urn:schemas-microsoft-com:office:word" xmlns:w="http://schemas.openxmlformats.org/wordprocessingml/2006/main" xmlns:w14="http://schemas.microsoft.com/office/word/2010/wordml" xmlns:w15="http://schemas.microsoft.com/office/word/2012/wordml" xmlns:w16cex="http://schemas.microsoft.com/office/word/2018/wordml/cex" xmlns:w16cid="http://schemas.microsoft.com/office/word/2016/wordml/cid" xmlns:w16="http://schemas.microsoft.com/office/word/2018/wordml" xmlns:w16sdtdh="http://schemas.microsoft.com/office/word/2020/wordml/sdtdatahash" xmlns:w16se="http://schemas.microsoft.com/office/word/2015/wordml/symex" xmlns:wpg="http://schemas.microsoft.com/office/word/2010/wordprocessingGroup" xmlns:wpi="http://schemas.microsoft.com/office/word/2010/wordprocessingInk" xmlns:wne="http://schemas.microsoft.com/office/word/2006/wordml" xmlns:wps="http://schemas.microsoft.com/office/word/2010/wordprocessingShape" mc:Ignorable="w14 w15 w16se w16cid w16 w16cex w16sdtdh wp14">
   <w:endnote w:type="separator" w:id="-1">
     <w:p>
       <w:pPr>
@@ -12121,7 +12121,7 @@
 </file>
 
 <file path=word/footer1.xml><?xml version="1.0" encoding="utf-8"?>
-<w:ftr xmlns:wpc="http://schemas.microsoft.com/office/word/2010/wordprocessingCanvas" xmlns:cx="http://schemas.microsoft.com/office/drawing/2014/chartex" xmlns:cx1="http://schemas.microsoft.com/office/drawing/2015/9/8/chartex" xmlns:cx2="http://schemas.microsoft.com/office/drawing/2015/10/21/chartex" xmlns:cx3="http://schemas.microsoft.com/office/drawing/2016/5/9/chartex" xmlns:cx4="http://schemas.microsoft.com/office/drawing/2016/5/10/chartex" xmlns:cx5="http://schemas.microsoft.com/office/drawing/2016/5/11/chartex" xmlns:cx6="http://schemas.microsoft.com/office/drawing/2016/5/12/chartex" xmlns:cx7="http://schemas.microsoft.com/office/drawing/2016/5/13/chartex" xmlns:cx8="http://schemas.microsoft.com/office/drawing/2016/5/14/chartex" xmlns:mc="http://schemas.openxmlformats.org/markup-compatibility/2006" xmlns:aink="http://schemas.microsoft.com/office/drawing/2016/ink" xmlns:am3d="http://schemas.microsoft.com/office/drawing/2017/model3d" xmlns:o="urn:schemas-microsoft-com:office:office" xmlns:oel="http://schemas.microsoft.com/office/2019/extlst" xmlns:r="http://schemas.openxmlformats.org/officeDocument/2006/relationships" xmlns:m="http://schemas.openxmlformats.org/officeDocument/2006/math" xmlns:v="urn:schemas-microsoft-com:vml" xmlns:wp14="http://schemas.microsoft.com/office/word/2010/wordprocessingDrawing" xmlns:wp="http://schemas.openxmlformats.org/drawingml/2006/wordprocessingDrawing" xmlns:w10="urn:schemas-microsoft-com:office:word" xmlns:w="http://schemas.openxmlformats.org/wordprocessingml/2006/main" xmlns:w14="http://schemas.microsoft.com/office/word/2010/wordml" xmlns:w15="http://schemas.microsoft.com/office/word/2012/wordml" xmlns:w16cex="http://schemas.microsoft.com/office/word/2018/wordml/cex" xmlns:w16cid="http://schemas.microsoft.com/office/word/2016/wordml/cid" xmlns:w16="http://schemas.microsoft.com/office/word/2018/wordml" xmlns:w16sdtdh="http://schemas.microsoft.com/office/word/2020/wordml/sdtdatahash" xmlns:w16se="http://schemas.microsoft.com/office/word/2015/wordml/symex" xmlns:wpg="http://schemas.microsoft.com/office/word/2010/wordprocessingGroup" xmlns:wpi="http://schemas.microsoft.com/office/word/2010/wordprocessingInk" xmlns:wne="http://schemas.microsoft.com/office/word/2006/wordml" xmlns:wps="http://schemas.microsoft.com/office/word/2010/wordprocessingShape" mc:Ignorable="w14 w15 w16se w16cid w16 w16cex w16sdtdh wp14">
+<w:ftr xmlns:wpc="http://schemas.microsoft.com/office/word/2010/wordprocessingCanvas" xmlns:cx="http://schemas.microsoft.com/office/drawing/2014/chartex" xmlns:cx1="http://schemas.microsoft.com/office/drawing/2015/9/8/chartex" xmlns:cx2="http://schemas.microsoft.com/office/drawing/2015/10/21/chartex" xmlns:cx3="http://schemas.microsoft.com/office/drawing/2016/5/9/chartex" xmlns:cx4="http://schemas.microsoft.com/office/drawing/2016/5/10/chartex" xmlns:cx5="http://schemas.microsoft.com/office/drawing/2016/5/11/chartex" xmlns:cx6="http://schemas.microsoft.com/office/drawing/2016/5/12/chartex" xmlns:cx7="http://schemas.microsoft.com/office/drawing/2016/5/13/chartex" xmlns:cx8="http://schemas.microsoft.com/office/drawing/2016/5/14/chartex" xmlns:mc="http://schemas.openxmlformats.org/markup-compatibility/2006" xmlns:aink="http://schemas.microsoft.com/office/drawing/2016/ink" xmlns:am3d="http://schemas.microsoft.com/office/drawing/2017/model3d" xmlns:o="urn:schemas-microsoft-com:office:office" xmlns:r="http://schemas.openxmlformats.org/officeDocument/2006/relationships" xmlns:m="http://schemas.openxmlformats.org/officeDocument/2006/math" xmlns:v="urn:schemas-microsoft-com:vml" xmlns:wp14="http://schemas.microsoft.com/office/word/2010/wordprocessingDrawing" xmlns:wp="http://schemas.openxmlformats.org/drawingml/2006/wordprocessingDrawing" xmlns:w10="urn:schemas-microsoft-com:office:word" xmlns:w="http://schemas.openxmlformats.org/wordprocessingml/2006/main" xmlns:w14="http://schemas.microsoft.com/office/word/2010/wordml" xmlns:w15="http://schemas.microsoft.com/office/word/2012/wordml" xmlns:w16cex="http://schemas.microsoft.com/office/word/2018/wordml/cex" xmlns:w16cid="http://schemas.microsoft.com/office/word/2016/wordml/cid" xmlns:w16="http://schemas.microsoft.com/office/word/2018/wordml" xmlns:w16sdtdh="http://schemas.microsoft.com/office/word/2020/wordml/sdtdatahash" xmlns:w16se="http://schemas.microsoft.com/office/word/2015/wordml/symex" xmlns:wpg="http://schemas.microsoft.com/office/word/2010/wordprocessingGroup" xmlns:wpi="http://schemas.microsoft.com/office/word/2010/wordprocessingInk" xmlns:wne="http://schemas.microsoft.com/office/word/2006/wordml" xmlns:wps="http://schemas.microsoft.com/office/word/2010/wordprocessingShape" mc:Ignorable="w14 w15 w16se w16cid w16 w16cex w16sdtdh wp14">
   <w:sdt>
     <w:sdtPr>
       <w:id w:val="-1107732052"/>
@@ -12174,7 +12174,7 @@
 </file>
 
 <file path=word/footnotes.xml><?xml version="1.0" encoding="utf-8"?>
-<w:footnotes xmlns:wpc="http://schemas.microsoft.com/office/word/2010/wordprocessingCanvas" xmlns:cx="http://schemas.microsoft.com/office/drawing/2014/chartex" xmlns:cx1="http://schemas.microsoft.com/office/drawing/2015/9/8/chartex" xmlns:cx2="http://schemas.microsoft.com/office/drawing/2015/10/21/chartex" xmlns:cx3="http://schemas.microsoft.com/office/drawing/2016/5/9/chartex" xmlns:cx4="http://schemas.microsoft.com/office/drawing/2016/5/10/chartex" xmlns:cx5="http://schemas.microsoft.com/office/drawing/2016/5/11/chartex" xmlns:cx6="http://schemas.microsoft.com/office/drawing/2016/5/12/chartex" xmlns:cx7="http://schemas.microsoft.com/office/drawing/2016/5/13/chartex" xmlns:cx8="http://schemas.microsoft.com/office/drawing/2016/5/14/chartex" xmlns:mc="http://schemas.openxmlformats.org/markup-compatibility/2006" xmlns:aink="http://schemas.microsoft.com/office/drawing/2016/ink" xmlns:am3d="http://schemas.microsoft.com/office/drawing/2017/model3d" xmlns:o="urn:schemas-microsoft-com:office:office" xmlns:oel="http://schemas.microsoft.com/office/2019/extlst" xmlns:r="http://schemas.openxmlformats.org/officeDocument/2006/relationships" xmlns:m="http://schemas.openxmlformats.org/officeDocument/2006/math" xmlns:v="urn:schemas-microsoft-com:vml" xmlns:wp14="http://schemas.microsoft.com/office/word/2010/wordprocessingDrawing" xmlns:wp="http://schemas.openxmlformats.org/drawingml/2006/wordprocessingDrawing" xmlns:w10="urn:schemas-microsoft-com:office:word" xmlns:w="http://schemas.openxmlformats.org/wordprocessingml/2006/main" xmlns:w14="http://schemas.microsoft.com/office/word/2010/wordml" xmlns:w15="http://schemas.microsoft.com/office/word/2012/wordml" xmlns:w16cex="http://schemas.microsoft.com/office/word/2018/wordml/cex" xmlns:w16cid="http://schemas.microsoft.com/office/word/2016/wordml/cid" xmlns:w16="http://schemas.microsoft.com/office/word/2018/wordml" xmlns:w16sdtdh="http://schemas.microsoft.com/office/word/2020/wordml/sdtdatahash" xmlns:w16se="http://schemas.microsoft.com/office/word/2015/wordml/symex" xmlns:wpg="http://schemas.microsoft.com/office/word/2010/wordprocessingGroup" xmlns:wpi="http://schemas.microsoft.com/office/word/2010/wordprocessingInk" xmlns:wne="http://schemas.microsoft.com/office/word/2006/wordml" xmlns:wps="http://schemas.microsoft.com/office/word/2010/wordprocessingShape" mc:Ignorable="w14 w15 w16se w16cid w16 w16cex w16sdtdh wp14">
+<w:footnotes xmlns:wpc="http://schemas.microsoft.com/office/word/2010/wordprocessingCanvas" xmlns:cx="http://schemas.microsoft.com/office/drawing/2014/chartex" xmlns:cx1="http://schemas.microsoft.com/office/drawing/2015/9/8/chartex" xmlns:cx2="http://schemas.microsoft.com/office/drawing/2015/10/21/chartex" xmlns:cx3="http://schemas.microsoft.com/office/drawing/2016/5/9/chartex" xmlns:cx4="http://schemas.microsoft.com/office/drawing/2016/5/10/chartex" xmlns:cx5="http://schemas.microsoft.com/office/drawing/2016/5/11/chartex" xmlns:cx6="http://schemas.microsoft.com/office/drawing/2016/5/12/chartex" xmlns:cx7="http://schemas.microsoft.com/office/drawing/2016/5/13/chartex" xmlns:cx8="http://schemas.microsoft.com/office/drawing/2016/5/14/chartex" xmlns:mc="http://schemas.openxmlformats.org/markup-compatibility/2006" xmlns:aink="http://schemas.microsoft.com/office/drawing/2016/ink" xmlns:am3d="http://schemas.microsoft.com/office/drawing/2017/model3d" xmlns:o="urn:schemas-microsoft-com:office:office" xmlns:r="http://schemas.openxmlformats.org/officeDocument/2006/relationships" xmlns:m="http://schemas.openxmlformats.org/officeDocument/2006/math" xmlns:v="urn:schemas-microsoft-com:vml" xmlns:wp14="http://schemas.microsoft.com/office/word/2010/wordprocessingDrawing" xmlns:wp="http://schemas.openxmlformats.org/drawingml/2006/wordprocessingDrawing" xmlns:w10="urn:schemas-microsoft-com:office:word" xmlns:w="http://schemas.openxmlformats.org/wordprocessingml/2006/main" xmlns:w14="http://schemas.microsoft.com/office/word/2010/wordml" xmlns:w15="http://schemas.microsoft.com/office/word/2012/wordml" xmlns:w16cex="http://schemas.microsoft.com/office/word/2018/wordml/cex" xmlns:w16cid="http://schemas.microsoft.com/office/word/2016/wordml/cid" xmlns:w16="http://schemas.microsoft.com/office/word/2018/wordml" xmlns:w16sdtdh="http://schemas.microsoft.com/office/word/2020/wordml/sdtdatahash" xmlns:w16se="http://schemas.microsoft.com/office/word/2015/wordml/symex" xmlns:wpg="http://schemas.microsoft.com/office/word/2010/wordprocessingGroup" xmlns:wpi="http://schemas.microsoft.com/office/word/2010/wordprocessingInk" xmlns:wne="http://schemas.microsoft.com/office/word/2006/wordml" xmlns:wps="http://schemas.microsoft.com/office/word/2010/wordprocessingShape" mc:Ignorable="w14 w15 w16se w16cid w16 w16cex w16sdtdh wp14">
   <w:footnote w:type="separator" w:id="-1">
     <w:p>
       <w:pPr>
@@ -12226,7 +12226,7 @@
 </file>
 
 <file path=word/numbering.xml><?xml version="1.0" encoding="utf-8"?>
-<w:numbering xmlns:wpc="http://schemas.microsoft.com/office/word/2010/wordprocessingCanvas" xmlns:cx="http://schemas.microsoft.com/office/drawing/2014/chartex" xmlns:cx1="http://schemas.microsoft.com/office/drawing/2015/9/8/chartex" xmlns:cx2="http://schemas.microsoft.com/office/drawing/2015/10/21/chartex" xmlns:cx3="http://schemas.microsoft.com/office/drawing/2016/5/9/chartex" xmlns:cx4="http://schemas.microsoft.com/office/drawing/2016/5/10/chartex" xmlns:cx5="http://schemas.microsoft.com/office/drawing/2016/5/11/chartex" xmlns:cx6="http://schemas.microsoft.com/office/drawing/2016/5/12/chartex" xmlns:cx7="http://schemas.microsoft.com/office/drawing/2016/5/13/chartex" xmlns:cx8="http://schemas.microsoft.com/office/drawing/2016/5/14/chartex" xmlns:mc="http://schemas.openxmlformats.org/markup-compatibility/2006" xmlns:aink="http://schemas.microsoft.com/office/drawing/2016/ink" xmlns:am3d="http://schemas.microsoft.com/office/drawing/2017/model3d" xmlns:o="urn:schemas-microsoft-com:office:office" xmlns:oel="http://schemas.microsoft.com/office/2019/extlst" xmlns:r="http://schemas.openxmlformats.org/officeDocument/2006/relationships" xmlns:m="http://schemas.openxmlformats.org/officeDocument/2006/math" xmlns:v="urn:schemas-microsoft-com:vml" xmlns:wp14="http://schemas.microsoft.com/office/word/2010/wordprocessingDrawing" xmlns:wp="http://schemas.openxmlformats.org/drawingml/2006/wordprocessingDrawing" xmlns:w10="urn:schemas-microsoft-com:office:word" xmlns:w="http://schemas.openxmlformats.org/wordprocessingml/2006/main" xmlns:w14="http://schemas.microsoft.com/office/word/2010/wordml" xmlns:w15="http://schemas.microsoft.com/office/word/2012/wordml" xmlns:w16cex="http://schemas.microsoft.com/office/word/2018/wordml/cex" xmlns:w16cid="http://schemas.microsoft.com/office/word/2016/wordml/cid" xmlns:w16="http://schemas.microsoft.com/office/word/2018/wordml" xmlns:w16sdtdh="http://schemas.microsoft.com/office/word/2020/wordml/sdtdatahash" xmlns:w16se="http://schemas.microsoft.com/office/word/2015/wordml/symex" xmlns:wpg="http://schemas.microsoft.com/office/word/2010/wordprocessingGroup" xmlns:wpi="http://schemas.microsoft.com/office/word/2010/wordprocessingInk" xmlns:wne="http://schemas.microsoft.com/office/word/2006/wordml" xmlns:wps="http://schemas.microsoft.com/office/word/2010/wordprocessingShape" mc:Ignorable="w14 w15 w16se w16cid w16 w16cex w16sdtdh wp14">
+<w:numbering xmlns:wpc="http://schemas.microsoft.com/office/word/2010/wordprocessingCanvas" xmlns:cx="http://schemas.microsoft.com/office/drawing/2014/chartex" xmlns:cx1="http://schemas.microsoft.com/office/drawing/2015/9/8/chartex" xmlns:cx2="http://schemas.microsoft.com/office/drawing/2015/10/21/chartex" xmlns:cx3="http://schemas.microsoft.com/office/drawing/2016/5/9/chartex" xmlns:cx4="http://schemas.microsoft.com/office/drawing/2016/5/10/chartex" xmlns:cx5="http://schemas.microsoft.com/office/drawing/2016/5/11/chartex" xmlns:cx6="http://schemas.microsoft.com/office/drawing/2016/5/12/chartex" xmlns:cx7="http://schemas.microsoft.com/office/drawing/2016/5/13/chartex" xmlns:cx8="http://schemas.microsoft.com/office/drawing/2016/5/14/chartex" xmlns:mc="http://schemas.openxmlformats.org/markup-compatibility/2006" xmlns:aink="http://schemas.microsoft.com/office/drawing/2016/ink" xmlns:am3d="http://schemas.microsoft.com/office/drawing/2017/model3d" xmlns:o="urn:schemas-microsoft-com:office:office" xmlns:r="http://schemas.openxmlformats.org/officeDocument/2006/relationships" xmlns:m="http://schemas.openxmlformats.org/officeDocument/2006/math" xmlns:v="urn:schemas-microsoft-com:vml" xmlns:wp14="http://schemas.microsoft.com/office/word/2010/wordprocessingDrawing" xmlns:wp="http://schemas.openxmlformats.org/drawingml/2006/wordprocessingDrawing" xmlns:w10="urn:schemas-microsoft-com:office:word" xmlns:w="http://schemas.openxmlformats.org/wordprocessingml/2006/main" xmlns:w14="http://schemas.microsoft.com/office/word/2010/wordml" xmlns:w15="http://schemas.microsoft.com/office/word/2012/wordml" xmlns:w16cex="http://schemas.microsoft.com/office/word/2018/wordml/cex" xmlns:w16cid="http://schemas.microsoft.com/office/word/2016/wordml/cid" xmlns:w16="http://schemas.microsoft.com/office/word/2018/wordml" xmlns:w16sdtdh="http://schemas.microsoft.com/office/word/2020/wordml/sdtdatahash" xmlns:w16se="http://schemas.microsoft.com/office/word/2015/wordml/symex" xmlns:wpg="http://schemas.microsoft.com/office/word/2010/wordprocessingGroup" xmlns:wpi="http://schemas.microsoft.com/office/word/2010/wordprocessingInk" xmlns:wne="http://schemas.microsoft.com/office/word/2006/wordml" xmlns:wps="http://schemas.microsoft.com/office/word/2010/wordprocessingShape" mc:Ignorable="w14 w15 w16se w16cid w16 w16cex w16sdtdh wp14">
   <w:abstractNum w:abstractNumId="0" w15:restartNumberingAfterBreak="0">
     <w:nsid w:val="127A03F9"/>
     <w:multiLevelType w:val="hybridMultilevel"/>
@@ -14556,6 +14556,21 @@
 </file>
 
 <file path=customXml/item1.xml><?xml version="1.0" encoding="utf-8"?>
+<?mso-contentType ?>
+<FormTemplates xmlns="http://schemas.microsoft.com/sharepoint/v3/contenttype/forms">
+  <Display>DocumentLibraryForm</Display>
+  <Edit>DocumentLibraryForm</Edit>
+  <New>DocumentLibraryForm</New>
+</FormTemplates>
+</file>
+
+<file path=customXml/item2.xml><?xml version="1.0" encoding="utf-8"?>
+<p:properties xmlns:p="http://schemas.microsoft.com/office/2006/metadata/properties" xmlns:xsi="http://www.w3.org/2001/XMLSchema-instance" xmlns:pc="http://schemas.microsoft.com/office/infopath/2007/PartnerControls">
+  <documentManagement/>
+</p:properties>
+</file>
+
+<file path=customXml/item3.xml><?xml version="1.0" encoding="utf-8"?>
 <ct:contentTypeSchema xmlns:ct="http://schemas.microsoft.com/office/2006/metadata/contentType" xmlns:ma="http://schemas.microsoft.com/office/2006/metadata/properties/metaAttributes" ct:_="" ma:_="" ma:contentTypeName="Document" ma:contentTypeID="0x010100968FA17AD6DF8744B1DFCE28529D8660" ma:contentTypeVersion="9" ma:contentTypeDescription="Create a new document." ma:contentTypeScope="" ma:versionID="37075ff1721f412e742695cc948a9d48">
   <xsd:schema xmlns:xsd="http://www.w3.org/2001/XMLSchema" xmlns:xs="http://www.w3.org/2001/XMLSchema" xmlns:p="http://schemas.microsoft.com/office/2006/metadata/properties" xmlns:ns2="a29111ee-93d9-4a56-a3fe-36031cdcac17" targetNamespace="http://schemas.microsoft.com/office/2006/metadata/properties" ma:root="true" ma:fieldsID="48bbfa0dc0a0c6863d2ed959593593cc" ns2:_="">
     <xsd:import namespace="a29111ee-93d9-4a56-a3fe-36031cdcac17"/>
@@ -14733,22 +14748,24 @@
 </ct:contentTypeSchema>
 </file>
 
-<file path=customXml/item2.xml><?xml version="1.0" encoding="utf-8"?>
-<p:properties xmlns:p="http://schemas.microsoft.com/office/2006/metadata/properties" xmlns:xsi="http://www.w3.org/2001/XMLSchema-instance" xmlns:pc="http://schemas.microsoft.com/office/infopath/2007/PartnerControls">
-  <documentManagement/>
-</p:properties>
+<file path=customXml/itemProps1.xml><?xml version="1.0" encoding="utf-8"?>
+<ds:datastoreItem xmlns:ds="http://schemas.openxmlformats.org/officeDocument/2006/customXml" ds:itemID="{3D3DE36E-93FB-4CD8-8670-EEC0DD1D7395}">
+  <ds:schemaRefs>
+    <ds:schemaRef ds:uri="http://schemas.microsoft.com/sharepoint/v3/contenttype/forms"/>
+  </ds:schemaRefs>
+</ds:datastoreItem>
 </file>
 
-<file path=customXml/item3.xml><?xml version="1.0" encoding="utf-8"?>
-<?mso-contentType ?>
-<FormTemplates xmlns="http://schemas.microsoft.com/sharepoint/v3/contenttype/forms">
-  <Display>DocumentLibraryForm</Display>
-  <Edit>DocumentLibraryForm</Edit>
-  <New>DocumentLibraryForm</New>
-</FormTemplates>
+<file path=customXml/itemProps2.xml><?xml version="1.0" encoding="utf-8"?>
+<ds:datastoreItem xmlns:ds="http://schemas.openxmlformats.org/officeDocument/2006/customXml" ds:itemID="{6A30C3E3-47DA-4CF5-94DE-78A090F345D0}">
+  <ds:schemaRefs>
+    <ds:schemaRef ds:uri="http://schemas.microsoft.com/office/2006/metadata/properties"/>
+    <ds:schemaRef ds:uri="http://schemas.microsoft.com/office/infopath/2007/PartnerControls"/>
+  </ds:schemaRefs>
+</ds:datastoreItem>
 </file>
 
-<file path=customXml/itemProps1.xml><?xml version="1.0" encoding="utf-8"?>
+<file path=customXml/itemProps3.xml><?xml version="1.0" encoding="utf-8"?>
 <ds:datastoreItem xmlns:ds="http://schemas.openxmlformats.org/officeDocument/2006/customXml" ds:itemID="{945ED046-F18C-4F4E-885A-96988E81DA12}">
   <ds:schemaRefs>
     <ds:schemaRef ds:uri="http://schemas.microsoft.com/office/2006/metadata/contentType"/>
@@ -14764,21 +14781,4 @@
     <ds:schemaRef ds:uri="http://schemas.microsoft.com/internal/obd"/>
   </ds:schemaRefs>
 </ds:datastoreItem>
-</file>
-
-<file path=customXml/itemProps2.xml><?xml version="1.0" encoding="utf-8"?>
-<ds:datastoreItem xmlns:ds="http://schemas.openxmlformats.org/officeDocument/2006/customXml" ds:itemID="{6A30C3E3-47DA-4CF5-94DE-78A090F345D0}">
-  <ds:schemaRefs>
-    <ds:schemaRef ds:uri="http://schemas.microsoft.com/office/2006/metadata/properties"/>
-    <ds:schemaRef ds:uri="http://schemas.microsoft.com/office/infopath/2007/PartnerControls"/>
-  </ds:schemaRefs>
-</ds:datastoreItem>
-</file>
-
-<file path=customXml/itemProps3.xml><?xml version="1.0" encoding="utf-8"?>
-<ds:datastoreItem xmlns:ds="http://schemas.openxmlformats.org/officeDocument/2006/customXml" ds:itemID="{3D3DE36E-93FB-4CD8-8670-EEC0DD1D7395}">
-  <ds:schemaRefs>
-    <ds:schemaRef ds:uri="http://schemas.microsoft.com/sharepoint/v3/contenttype/forms"/>
-  </ds:schemaRefs>
-</ds:datastoreItem>
 </file>
</xml_diff>